<commit_message>
Incluindo arquivo no repositório com os comandos Git Bash
</commit_message>
<xml_diff>
--- a/tabela.docx
+++ b/tabela.docx
@@ -14,6 +14,9 @@
         <w:gridCol w:w="2832"/>
       </w:tblGrid>
       <w:tr>
+        <w:trPr>
+          <w:trHeight w:val="517"/>
+        </w:trPr>
         <w:tc>
           <w:tcPr>
             <w:tcW w:w="2831" w:type="dxa"/>
@@ -68,6 +71,9 @@
         </w:tc>
       </w:tr>
       <w:tr>
+        <w:trPr>
+          <w:trHeight w:val="505"/>
+        </w:trPr>
         <w:tc>
           <w:tcPr>
             <w:tcW w:w="2831" w:type="dxa"/>
@@ -105,6 +111,9 @@
         </w:tc>
       </w:tr>
       <w:tr>
+        <w:trPr>
+          <w:trHeight w:val="517"/>
+        </w:trPr>
         <w:tc>
           <w:tcPr>
             <w:tcW w:w="2831" w:type="dxa"/>
@@ -149,6 +158,9 @@
         </w:tc>
       </w:tr>
       <w:tr>
+        <w:trPr>
+          <w:trHeight w:val="505"/>
+        </w:trPr>
         <w:tc>
           <w:tcPr>
             <w:tcW w:w="2831" w:type="dxa"/>
@@ -186,6 +198,9 @@
         </w:tc>
       </w:tr>
       <w:tr>
+        <w:trPr>
+          <w:trHeight w:val="517"/>
+        </w:trPr>
         <w:tc>
           <w:tcPr>
             <w:tcW w:w="2831" w:type="dxa"/>
@@ -214,14 +229,9 @@
             <w:r>
               <w:t xml:space="preserve"> </w:t>
             </w:r>
-            <w:proofErr w:type="spellStart"/>
             <w:proofErr w:type="gramStart"/>
             <w:r>
-              <w:t>add</w:t>
-            </w:r>
-            <w:proofErr w:type="spellEnd"/>
-            <w:r>
-              <w:t xml:space="preserve"> .</w:t>
+              <w:t>add .</w:t>
             </w:r>
             <w:proofErr w:type="gramEnd"/>
             <w:r>
@@ -270,6 +280,9 @@
         </w:tc>
       </w:tr>
       <w:tr>
+        <w:trPr>
+          <w:trHeight w:val="517"/>
+        </w:trPr>
         <w:tc>
           <w:tcPr>
             <w:tcW w:w="2831" w:type="dxa"/>
@@ -328,6 +341,9 @@
         </w:tc>
       </w:tr>
       <w:tr>
+        <w:trPr>
+          <w:trHeight w:val="505"/>
+        </w:trPr>
         <w:tc>
           <w:tcPr>
             <w:tcW w:w="2831" w:type="dxa"/>
@@ -365,6 +381,9 @@
         </w:tc>
       </w:tr>
       <w:tr>
+        <w:trPr>
+          <w:trHeight w:val="517"/>
+        </w:trPr>
         <w:tc>
           <w:tcPr>
             <w:tcW w:w="2831" w:type="dxa"/>
@@ -412,6 +431,9 @@
         </w:tc>
       </w:tr>
       <w:tr>
+        <w:trPr>
+          <w:trHeight w:val="505"/>
+        </w:trPr>
         <w:tc>
           <w:tcPr>
             <w:tcW w:w="2831" w:type="dxa"/>
@@ -463,6 +485,9 @@
         </w:tc>
       </w:tr>
       <w:tr>
+        <w:trPr>
+          <w:trHeight w:val="517"/>
+        </w:trPr>
         <w:tc>
           <w:tcPr>
             <w:tcW w:w="2831" w:type="dxa"/>
@@ -508,6 +533,9 @@
         </w:tc>
       </w:tr>
       <w:tr>
+        <w:trPr>
+          <w:trHeight w:val="252"/>
+        </w:trPr>
         <w:tc>
           <w:tcPr>
             <w:tcW w:w="2831" w:type="dxa"/>

</xml_diff>